<commit_message>
Initial Bioguide assessment added.
</commit_message>
<xml_diff>
--- a/Labs/Module 2 - Lab 1 Worksheet Assessing the Application and Environment for Containers.docx
+++ b/Labs/Module 2 - Lab 1 Worksheet Assessing the Application and Environment for Containers.docx
@@ -78,47 +78,7 @@
           <w:szCs w:val="24"/>
           <w14:ligatures w14:val="none"/>
         </w:rPr>
-        <w:t xml:space="preserve">In this exercise, you will evaluate </w:t>
-      </w:r>
-      <w:proofErr w:type="spellStart"/>
-      <w:r>
-        <w:rPr>
-          <w:rFonts w:eastAsia="Times New Roman" w:cstheme="minorHAnsi"/>
-          <w:kern w:val="0"/>
-          <w:szCs w:val="24"/>
-          <w14:ligatures w14:val="none"/>
-        </w:rPr>
-        <w:t>BioGuide</w:t>
-      </w:r>
-      <w:proofErr w:type="spellEnd"/>
-      <w:r>
-        <w:rPr>
-          <w:rFonts w:eastAsia="Times New Roman" w:cstheme="minorHAnsi"/>
-          <w:kern w:val="0"/>
-          <w:szCs w:val="24"/>
-          <w14:ligatures w14:val="none"/>
-        </w:rPr>
-        <w:t xml:space="preserve"> and the environment in which </w:t>
-      </w:r>
-      <w:proofErr w:type="spellStart"/>
-      <w:r>
-        <w:rPr>
-          <w:rFonts w:eastAsia="Times New Roman" w:cstheme="minorHAnsi"/>
-          <w:kern w:val="0"/>
-          <w:szCs w:val="24"/>
-          <w14:ligatures w14:val="none"/>
-        </w:rPr>
-        <w:t>BioGuide</w:t>
-      </w:r>
-      <w:proofErr w:type="spellEnd"/>
-      <w:r>
-        <w:rPr>
-          <w:rFonts w:eastAsia="Times New Roman" w:cstheme="minorHAnsi"/>
-          <w:kern w:val="0"/>
-          <w:szCs w:val="24"/>
-          <w14:ligatures w14:val="none"/>
-        </w:rPr>
-        <w:t xml:space="preserve"> currently operates to determine your path to containerizing the workload and deploying it to your existing Kubernetes environment. Using the lab guide, complete this worksheet.</w:t>
+        <w:t>In this exercise, you will evaluate BioGuide and the environment in which BioGuide currently operates to determine your path to containerizing the workload and deploying it to your existing Kubernetes environment. Using the lab guide, complete this worksheet.</w:t>
       </w:r>
     </w:p>
     <w:p>
@@ -203,7 +163,16 @@
           <w:szCs w:val="24"/>
           <w14:ligatures w14:val="none"/>
         </w:rPr>
-        <w:t>The application is being migrated as part of overall cloud migration.</w:t>
+        <w:t>The application is being migrated as part of overall cloud migration</w:t>
+      </w:r>
+      <w:r>
+        <w:rPr>
+          <w:rFonts w:eastAsia="Times New Roman" w:cstheme="minorHAnsi"/>
+          <w:kern w:val="0"/>
+          <w:szCs w:val="24"/>
+          <w14:ligatures w14:val="none"/>
+        </w:rPr>
+        <w:t xml:space="preserve"> of LCS applications.</w:t>
       </w:r>
     </w:p>
     <w:p>
@@ -341,6 +310,15 @@
           <w14:ligatures w14:val="none"/>
         </w:rPr>
       </w:pPr>
+      <w:r>
+        <w:rPr>
+          <w:rFonts w:eastAsia="Times New Roman" w:cstheme="minorHAnsi"/>
+          <w:kern w:val="0"/>
+          <w:szCs w:val="24"/>
+          <w14:ligatures w14:val="none"/>
+        </w:rPr>
+        <w:t>The behavior of the application can not be modified. Possible cloud environment changes can be discussed.</w:t>
+      </w:r>
     </w:p>
     <w:p>
       <w:pPr>
@@ -428,14 +406,29 @@
         <w:rPr>
           <w:rFonts w:cstheme="minorHAnsi"/>
         </w:rPr>
-        <w:t xml:space="preserve">The network is by far the most common interface in modern applications. Consider both the outbound connections that the application initiates and the inbound connections that are initiated by other applications. These interfaces must be preserved during migration so that application </w:t>
+        <w:t xml:space="preserve">The network is by far the most common interface in modern applications. Consider both the outbound connections that the application initiates and the inbound connections that are initiated by other applications. These interfaces must be preserved during </w:t>
       </w:r>
       <w:r>
         <w:rPr>
           <w:rFonts w:cstheme="minorHAnsi"/>
         </w:rPr>
-        <w:t>can function properly</w:t>
-      </w:r>
+        <w:lastRenderedPageBreak/>
+        <w:t xml:space="preserve">migration so that application </w:t>
+      </w:r>
+      <w:r>
+        <w:rPr>
+          <w:rFonts w:cstheme="minorHAnsi"/>
+        </w:rPr>
+        <w:t xml:space="preserve">can function </w:t>
+      </w:r>
+      <w:proofErr w:type="gramStart"/>
+      <w:r>
+        <w:rPr>
+          <w:rFonts w:cstheme="minorHAnsi"/>
+        </w:rPr>
+        <w:t>properly</w:t>
+      </w:r>
+      <w:proofErr w:type="gramEnd"/>
       <w:r>
         <w:rPr>
           <w:rFonts w:cstheme="minorHAnsi"/>
@@ -468,7 +461,6 @@
         <w:rPr>
           <w:rFonts w:cstheme="minorHAnsi"/>
         </w:rPr>
-        <w:lastRenderedPageBreak/>
         <w:t xml:space="preserve">What must the </w:t>
       </w:r>
       <w:r>
@@ -650,6 +642,16 @@
                 <w:szCs w:val="20"/>
               </w:rPr>
             </w:pPr>
+            <w:r>
+              <w:rPr>
+                <w:rFonts w:cstheme="minorHAnsi"/>
+                <w:b w:val="0"/>
+                <w:bCs w:val="0"/>
+                <w:sz w:val="20"/>
+                <w:szCs w:val="20"/>
+              </w:rPr>
+              <w:t>AD Authentication</w:t>
+            </w:r>
           </w:p>
         </w:tc>
         <w:tc>
@@ -732,6 +734,16 @@
                 <w:szCs w:val="20"/>
               </w:rPr>
             </w:pPr>
+            <w:r>
+              <w:rPr>
+                <w:rFonts w:cstheme="minorHAnsi"/>
+                <w:b w:val="0"/>
+                <w:bCs w:val="0"/>
+                <w:sz w:val="20"/>
+                <w:szCs w:val="20"/>
+              </w:rPr>
+              <w:t>MongoDB</w:t>
+            </w:r>
           </w:p>
         </w:tc>
         <w:tc>
@@ -1039,6 +1051,16 @@
                 <w:szCs w:val="20"/>
               </w:rPr>
             </w:pPr>
+            <w:r>
+              <w:rPr>
+                <w:rFonts w:cstheme="minorHAnsi"/>
+                <w:b w:val="0"/>
+                <w:bCs w:val="0"/>
+                <w:sz w:val="20"/>
+                <w:szCs w:val="20"/>
+              </w:rPr>
+              <w:t>US House and Senate users</w:t>
+            </w:r>
           </w:p>
         </w:tc>
         <w:tc>
@@ -1435,6 +1457,28 @@
                 <w:szCs w:val="20"/>
               </w:rPr>
             </w:pPr>
+            <w:proofErr w:type="gramStart"/>
+            <w:r>
+              <w:rPr>
+                <w:rFonts w:cstheme="minorHAnsi"/>
+                <w:b w:val="0"/>
+                <w:bCs w:val="0"/>
+                <w:sz w:val="20"/>
+                <w:szCs w:val="20"/>
+              </w:rPr>
+              <w:t>\</w:t>
+            </w:r>
+            <w:r>
+              <w:rPr>
+                <w:rFonts w:cstheme="minorHAnsi"/>
+                <w:b w:val="0"/>
+                <w:bCs w:val="0"/>
+                <w:sz w:val="20"/>
+                <w:szCs w:val="20"/>
+              </w:rPr>
+              <w:t>.env</w:t>
+            </w:r>
+            <w:proofErr w:type="gramEnd"/>
           </w:p>
         </w:tc>
         <w:tc>
@@ -1454,6 +1498,14 @@
                 <w:szCs w:val="20"/>
               </w:rPr>
             </w:pPr>
+            <w:r>
+              <w:rPr>
+                <w:rFonts w:cstheme="minorHAnsi"/>
+                <w:sz w:val="20"/>
+                <w:szCs w:val="20"/>
+              </w:rPr>
+              <w:t>configuration</w:t>
+            </w:r>
           </w:p>
         </w:tc>
       </w:tr>
@@ -1477,6 +1529,36 @@
                 <w:szCs w:val="20"/>
               </w:rPr>
             </w:pPr>
+            <w:r>
+              <w:rPr>
+                <w:rFonts w:cstheme="minorHAnsi"/>
+                <w:b w:val="0"/>
+                <w:bCs w:val="0"/>
+                <w:sz w:val="20"/>
+                <w:szCs w:val="20"/>
+              </w:rPr>
+              <w:t>\cms-config\bioguide</w:t>
+            </w:r>
+            <w:r>
+              <w:rPr>
+                <w:rFonts w:cstheme="minorHAnsi"/>
+                <w:b w:val="0"/>
+                <w:bCs w:val="0"/>
+                <w:sz w:val="20"/>
+                <w:szCs w:val="20"/>
+              </w:rPr>
+              <w:t>\</w:t>
+            </w:r>
+            <w:r>
+              <w:rPr>
+                <w:rFonts w:cstheme="minorHAnsi"/>
+                <w:b w:val="0"/>
+                <w:bCs w:val="0"/>
+                <w:sz w:val="20"/>
+                <w:szCs w:val="20"/>
+              </w:rPr>
+              <w:t>url.config.js</w:t>
+            </w:r>
           </w:p>
         </w:tc>
         <w:tc>
@@ -1496,6 +1578,14 @@
                 <w:szCs w:val="20"/>
               </w:rPr>
             </w:pPr>
+            <w:r>
+              <w:rPr>
+                <w:rFonts w:cstheme="minorHAnsi"/>
+                <w:sz w:val="20"/>
+                <w:szCs w:val="20"/>
+              </w:rPr>
+              <w:t>configuration</w:t>
+            </w:r>
           </w:p>
         </w:tc>
       </w:tr>
@@ -1522,6 +1612,46 @@
                 <w:szCs w:val="20"/>
               </w:rPr>
             </w:pPr>
+            <w:r>
+              <w:rPr>
+                <w:rFonts w:cstheme="minorHAnsi"/>
+                <w:b w:val="0"/>
+                <w:bCs w:val="0"/>
+                <w:sz w:val="20"/>
+                <w:szCs w:val="20"/>
+              </w:rPr>
+              <w:t>\</w:t>
+            </w:r>
+            <w:r>
+              <w:rPr>
+                <w:rFonts w:cstheme="minorHAnsi"/>
+                <w:b w:val="0"/>
+                <w:bCs w:val="0"/>
+                <w:sz w:val="20"/>
+                <w:szCs w:val="20"/>
+              </w:rPr>
+              <w:t>app\data</w:t>
+            </w:r>
+            <w:r>
+              <w:rPr>
+                <w:rFonts w:cstheme="minorHAnsi"/>
+                <w:b w:val="0"/>
+                <w:bCs w:val="0"/>
+                <w:sz w:val="20"/>
+                <w:szCs w:val="20"/>
+              </w:rPr>
+              <w:t>\</w:t>
+            </w:r>
+            <w:r>
+              <w:rPr>
+                <w:rFonts w:cstheme="minorHAnsi"/>
+                <w:b w:val="0"/>
+                <w:bCs w:val="0"/>
+                <w:sz w:val="20"/>
+                <w:szCs w:val="20"/>
+              </w:rPr>
+              <w:t>users.js</w:t>
+            </w:r>
           </w:p>
         </w:tc>
         <w:tc>
@@ -1541,6 +1671,114 @@
                 <w:szCs w:val="20"/>
               </w:rPr>
             </w:pPr>
+            <w:r>
+              <w:rPr>
+                <w:rFonts w:cstheme="minorHAnsi"/>
+                <w:sz w:val="20"/>
+                <w:szCs w:val="20"/>
+              </w:rPr>
+              <w:t>configuration</w:t>
+            </w:r>
+          </w:p>
+        </w:tc>
+      </w:tr>
+      <w:tr>
+        <w:tc>
+          <w:tcPr>
+            <w:cnfStyle w:val="001000000000" w:firstRow="0" w:lastRow="0" w:firstColumn="1" w:lastColumn="0" w:oddVBand="0" w:evenVBand="0" w:oddHBand="0" w:evenHBand="0" w:firstRowFirstColumn="0" w:firstRowLastColumn="0" w:lastRowFirstColumn="0" w:lastRowLastColumn="0"/>
+            <w:tcW w:w="5035" w:type="dxa"/>
+            <w:vAlign w:val="center"/>
+          </w:tcPr>
+          <w:p>
+            <w:pPr>
+              <w:tabs>
+                <w:tab w:val="num" w:pos="360"/>
+              </w:tabs>
+              <w:rPr>
+                <w:rFonts w:cstheme="minorHAnsi"/>
+                <w:b w:val="0"/>
+                <w:bCs w:val="0"/>
+                <w:sz w:val="20"/>
+                <w:szCs w:val="20"/>
+              </w:rPr>
+            </w:pPr>
+            <w:r>
+              <w:rPr>
+                <w:rFonts w:cstheme="minorHAnsi"/>
+                <w:b w:val="0"/>
+                <w:bCs w:val="0"/>
+                <w:sz w:val="20"/>
+                <w:szCs w:val="20"/>
+              </w:rPr>
+              <w:t>\</w:t>
+            </w:r>
+            <w:r>
+              <w:rPr>
+                <w:rFonts w:cstheme="minorHAnsi"/>
+                <w:b w:val="0"/>
+                <w:bCs w:val="0"/>
+                <w:sz w:val="20"/>
+                <w:szCs w:val="20"/>
+              </w:rPr>
+              <w:t>app\data</w:t>
+            </w:r>
+            <w:r>
+              <w:rPr>
+                <w:rFonts w:cstheme="minorHAnsi"/>
+                <w:b w:val="0"/>
+                <w:bCs w:val="0"/>
+                <w:sz w:val="20"/>
+                <w:szCs w:val="20"/>
+              </w:rPr>
+              <w:t>\m</w:t>
+            </w:r>
+            <w:r>
+              <w:rPr>
+                <w:rFonts w:cstheme="minorHAnsi"/>
+                <w:b w:val="0"/>
+                <w:bCs w:val="0"/>
+                <w:sz w:val="20"/>
+                <w:szCs w:val="20"/>
+              </w:rPr>
+              <w:t>imetypes</w:t>
+            </w:r>
+            <w:r>
+              <w:rPr>
+                <w:rFonts w:cstheme="minorHAnsi"/>
+                <w:b w:val="0"/>
+                <w:bCs w:val="0"/>
+                <w:sz w:val="20"/>
+                <w:szCs w:val="20"/>
+              </w:rPr>
+              <w:t>.js</w:t>
+            </w:r>
+          </w:p>
+        </w:tc>
+        <w:tc>
+          <w:tcPr>
+            <w:tcW w:w="4320" w:type="dxa"/>
+          </w:tcPr>
+          <w:p>
+            <w:pPr>
+              <w:tabs>
+                <w:tab w:val="num" w:pos="360"/>
+              </w:tabs>
+              <w:jc w:val="center"/>
+              <w:cnfStyle w:val="000000000000" w:firstRow="0" w:lastRow="0" w:firstColumn="0" w:lastColumn="0" w:oddVBand="0" w:evenVBand="0" w:oddHBand="0" w:evenHBand="0" w:firstRowFirstColumn="0" w:firstRowLastColumn="0" w:lastRowFirstColumn="0" w:lastRowLastColumn="0"/>
+              <w:rPr>
+                <w:rFonts w:cstheme="minorHAnsi"/>
+                <w:sz w:val="20"/>
+                <w:szCs w:val="20"/>
+              </w:rPr>
+            </w:pPr>
+            <w:r>
+              <w:rPr>
+                <w:rFonts w:cstheme="minorHAnsi"/>
+                <w:sz w:val="20"/>
+                <w:szCs w:val="20"/>
+              </w:rPr>
+              <w:t>configuration</w:t>
+            </w:r>
           </w:p>
         </w:tc>
       </w:tr>
@@ -1564,6 +1802,7 @@
           <w:szCs w:val="32"/>
           <w14:ligatures w14:val="none"/>
         </w:rPr>
+        <w:lastRenderedPageBreak/>
         <w:t xml:space="preserve">Use </w:t>
       </w:r>
       <w:r>
@@ -1651,11 +1890,18 @@
     </w:p>
     <w:p>
       <w:r>
-        <w:t>Kubernetes has several built-in controllers for managing Pods, and each exhibits slightly different behavior.</w:t>
-      </w:r>
-    </w:p>
-    <w:p>
-      <w:proofErr w:type="spellStart"/>
+        <w:t xml:space="preserve">Kubernetes has several built-in controllers for managing Pods, and each </w:t>
+      </w:r>
+      <w:proofErr w:type="gramStart"/>
+      <w:r>
+        <w:t>exhibits</w:t>
+      </w:r>
+      <w:proofErr w:type="gramEnd"/>
+      <w:r>
+        <w:t xml:space="preserve"> slightly different behavior.</w:t>
+      </w:r>
+    </w:p>
+    <w:p>
       <w:r>
         <w:rPr>
           <w:b/>
@@ -1663,7 +1909,6 @@
         </w:rPr>
         <w:t>Replicaset</w:t>
       </w:r>
-      <w:proofErr w:type="spellEnd"/>
       <w:r>
         <w:t xml:space="preserve"> --</w:t>
       </w:r>
@@ -1671,23 +1916,7 @@
         <w:t xml:space="preserve"> </w:t>
       </w:r>
       <w:r>
-        <w:t xml:space="preserve">A </w:t>
-      </w:r>
-      <w:proofErr w:type="spellStart"/>
-      <w:r>
-        <w:t>Replicaset</w:t>
-      </w:r>
-      <w:proofErr w:type="spellEnd"/>
-      <w:r>
-        <w:t xml:space="preserve"> ensures that a specified number of Pods is running at any point in time. If you define that there should be five Pods running, the </w:t>
-      </w:r>
-      <w:proofErr w:type="spellStart"/>
-      <w:r>
-        <w:t>Replicaset</w:t>
-      </w:r>
-      <w:proofErr w:type="spellEnd"/>
-      <w:r>
-        <w:t xml:space="preserve"> will make sure that this happens. If there are any excess Pods, they get deleted.</w:t>
+        <w:t>A Replicaset ensures that a specified number of Pods is running at any point in time. If you define that there should be five Pods running, the Replicaset will make sure that this happens. If there are any excess Pods, they get deleted.</w:t>
       </w:r>
     </w:p>
     <w:p>
@@ -1702,15 +1931,7 @@
         <w:t xml:space="preserve"> -- </w:t>
       </w:r>
       <w:r>
-        <w:t xml:space="preserve">A Deployment controller is used to run a Pod at a desired number of replicas. These Pods have no unique identities. The Deployment can specify the configuration over a standalone Pod and a </w:t>
-      </w:r>
-      <w:proofErr w:type="spellStart"/>
-      <w:r>
-        <w:t>Replicaset</w:t>
-      </w:r>
-      <w:proofErr w:type="spellEnd"/>
-      <w:r>
-        <w:t>, such as what deployment strategy to use. For example, if you are upgrading an application from v1 to v2, you might consider one of the following approaches:</w:t>
+        <w:t>A Deployment controller is used to run a Pod at a desired number of replicas. These Pods have no unique identities. The Deployment can specify the configuration over a standalone Pod and a Replicaset, such as what deployment strategy to use. For example, if you are upgrading an application from v1 to v2, you might consider one of the following approaches:</w:t>
       </w:r>
     </w:p>
     <w:p>
@@ -1746,8 +1967,13 @@
         </w:numPr>
       </w:pPr>
       <w:r>
-        <w:t>Pause and resume upgrade process</w:t>
-      </w:r>
+        <w:t xml:space="preserve">Pause and resume upgrade </w:t>
+      </w:r>
+      <w:proofErr w:type="gramStart"/>
+      <w:r>
+        <w:t>process</w:t>
+      </w:r>
+      <w:proofErr w:type="gramEnd"/>
     </w:p>
     <w:p>
       <w:pPr>
@@ -1762,7 +1988,6 @@
       </w:r>
     </w:p>
     <w:p>
-      <w:proofErr w:type="spellStart"/>
       <w:r>
         <w:rPr>
           <w:b/>
@@ -1770,7 +1995,6 @@
         </w:rPr>
         <w:t>DaemonSet</w:t>
       </w:r>
-      <w:proofErr w:type="spellEnd"/>
       <w:r>
         <w:t xml:space="preserve"> -- Like </w:t>
       </w:r>
@@ -1782,7 +2006,6 @@
       </w:r>
     </w:p>
     <w:p>
-      <w:proofErr w:type="spellStart"/>
       <w:r>
         <w:rPr>
           <w:b/>
@@ -1790,20 +2013,11 @@
         </w:rPr>
         <w:t>StatefulSet</w:t>
       </w:r>
-      <w:proofErr w:type="spellEnd"/>
       <w:r>
         <w:t xml:space="preserve"> </w:t>
       </w:r>
       <w:r>
-        <w:t xml:space="preserve">Deployment controllers are suitable for managing stateless applications. </w:t>
-      </w:r>
-      <w:proofErr w:type="spellStart"/>
-      <w:r>
-        <w:t>Statefulsets</w:t>
-      </w:r>
-      <w:proofErr w:type="spellEnd"/>
-      <w:r>
-        <w:t>, on the other hand, are useful when running workloads that require persistent storage. They keep unique identities for each Pod they manage and use the same identity when Pods need to be rescheduled.</w:t>
+        <w:t>Deployment controllers are suitable for managing stateless applications. Statefulsets, on the other hand, are useful when running workloads that require persistent storage. They keep unique identities for each Pod they manage and use the same identity when Pods need to be rescheduled.</w:t>
       </w:r>
     </w:p>
     <w:p>
@@ -1812,6 +2026,7 @@
           <w:b/>
           <w:bCs/>
         </w:rPr>
+        <w:lastRenderedPageBreak/>
         <w:t>Job</w:t>
       </w:r>
       <w:r>
@@ -1853,29 +2068,13 @@
     </w:p>
     <w:p>
       <w:r>
-        <w:t xml:space="preserve">If it is not feasible to change the application, then a </w:t>
-      </w:r>
-      <w:proofErr w:type="spellStart"/>
-      <w:r>
-        <w:t>PersistentVolume</w:t>
-      </w:r>
-      <w:proofErr w:type="spellEnd"/>
-      <w:r>
-        <w:t xml:space="preserve"> is the way to go. If possibl</w:t>
+        <w:t>If it is not feasible to change the application, then a PersistentVolume is the way to go. If possibl</w:t>
       </w:r>
       <w:r>
         <w:t>e</w:t>
       </w:r>
       <w:r>
-        <w:t xml:space="preserve">, a </w:t>
-      </w:r>
-      <w:proofErr w:type="spellStart"/>
-      <w:r>
-        <w:t>LocalPersistentVolume</w:t>
-      </w:r>
-      <w:proofErr w:type="spellEnd"/>
-      <w:r>
-        <w:t xml:space="preserve"> is a good last-resort option if performance of network-attached storage is not sufficient.</w:t>
+        <w:t>, a LocalPersistentVolume is a good last-resort option if performance of network-attached storage is not sufficient.</w:t>
       </w:r>
     </w:p>
     <w:p>
@@ -1885,15 +2084,15 @@
     </w:p>
     <w:p>
       <w:r>
-        <w:t xml:space="preserve">Configuration should be injected into the Pods via a </w:t>
-      </w:r>
-      <w:proofErr w:type="spellStart"/>
-      <w:r>
-        <w:t>ConfigMap</w:t>
-      </w:r>
-      <w:proofErr w:type="spellEnd"/>
-      <w:r>
-        <w:t>. However, data such as certificates, passwords and other security keys should be injected via a Secret instead. Azure Key Vault is used to store these secrets and can be integrated with AKS so it is available to your application.</w:t>
+        <w:t xml:space="preserve">Configuration should be injected into the Pods via a ConfigMap. However, data such as certificates, passwords and other security keys should be injected via a Secret instead. Azure Key Vault is used to store these secrets and can be integrated with </w:t>
+      </w:r>
+      <w:proofErr w:type="gramStart"/>
+      <w:r>
+        <w:t>AKS</w:t>
+      </w:r>
+      <w:proofErr w:type="gramEnd"/>
+      <w:r>
+        <w:t xml:space="preserve"> so it is available to your application.</w:t>
       </w:r>
     </w:p>
     <w:p>
@@ -1913,23 +2112,7 @@
     </w:p>
     <w:p>
       <w:r>
-        <w:t xml:space="preserve">A </w:t>
-      </w:r>
-      <w:proofErr w:type="spellStart"/>
-      <w:r>
-        <w:t>PersistentVolume</w:t>
-      </w:r>
-      <w:proofErr w:type="spellEnd"/>
-      <w:r>
-        <w:t xml:space="preserve"> can usually be created with the necessary access permissions and mounted into the Pods that need to communicate. However, the </w:t>
-      </w:r>
-      <w:proofErr w:type="spellStart"/>
-      <w:r>
-        <w:t>PersistentVolume</w:t>
-      </w:r>
-      <w:proofErr w:type="spellEnd"/>
-      <w:r>
-        <w:t xml:space="preserve"> implementation that is used for a volume </w:t>
+        <w:t xml:space="preserve">A PersistentVolume can usually be created with the necessary access permissions and mounted into the Pods that need to communicate. However, the PersistentVolume implementation that is used for a volume </w:t>
       </w:r>
       <w:r>
         <w:t xml:space="preserve">will </w:t>
@@ -1940,46 +2123,22 @@
     </w:p>
     <w:p>
       <w:r>
-        <w:t xml:space="preserve">The best way to solve this problem is to avoid it by restructuring the application to use network-based communication mechanisms. If restructuring the application is not possible (or not desirable) due to business constraints, then the processes that are communicating must be placed in the same Pod and communicate via an </w:t>
-      </w:r>
-      <w:proofErr w:type="spellStart"/>
-      <w:r>
-        <w:t>emptyDir</w:t>
-      </w:r>
-      <w:proofErr w:type="spellEnd"/>
-      <w:r>
-        <w:t xml:space="preserve"> volume.</w:t>
-      </w:r>
-    </w:p>
-    <w:p>
-      <w:r>
+        <w:t>The best way to solve this problem is to avoid it by restructuring the application to use network-based communication mechanisms. If restructuring the application is not possible (or not desirable) due to business constraints, then the processes that are communicating must be placed in the same Pod and communicate via an emptyDir volume.</w:t>
+      </w:r>
+    </w:p>
+    <w:p>
+      <w:r>
+        <w:lastRenderedPageBreak/>
         <w:t>6. How will log data be read from Pods?</w:t>
       </w:r>
     </w:p>
     <w:p>
       <w:r>
-        <w:t xml:space="preserve">Kubernetes expects all Pods to log everything worth logging to STDOUT and STDERR. If the application does not support the ability to modify logging options, then a sidecar container (e.g., </w:t>
-      </w:r>
-      <w:proofErr w:type="spellStart"/>
-      <w:r>
-        <w:t>fluentd</w:t>
-      </w:r>
-      <w:proofErr w:type="spellEnd"/>
-      <w:r>
-        <w:t xml:space="preserve"> or </w:t>
-      </w:r>
-      <w:proofErr w:type="spellStart"/>
-      <w:r>
-        <w:t>logstash</w:t>
-      </w:r>
-      <w:proofErr w:type="spellEnd"/>
-      <w:r>
-        <w:t>) can be used to read logs from a shared volume and transfer them into a log aggregation system.</w:t>
-      </w:r>
-    </w:p>
-    <w:p>
-      <w:r>
-        <w:lastRenderedPageBreak/>
+        <w:t>Kubernetes expects all Pods to log everything worth logging to STDOUT and STDERR. If the application does not support the ability to modify logging options, then a sidecar container (e.g., fluentd or logstash) can be used to read logs from a shared volume and transfer them into a log aggregation system.</w:t>
+      </w:r>
+    </w:p>
+    <w:p>
+      <w:r>
         <w:t xml:space="preserve">Microsoft Azure has </w:t>
       </w:r>
       <w:r>

</xml_diff>